<commit_message>
add a lot of changes
</commit_message>
<xml_diff>
--- a/РАЗДЕЛ 3/AirFiber.docx
+++ b/РАЗДЕЛ 3/AirFiber.docx
@@ -10,14 +10,127 @@
           <w:szCs w:val="28"/>
         </w:rPr>
       </w:pPr>
+    </w:p>
+    <w:p>
+      <w:pPr>
+        <w:jc w:val="both"/>
+        <w:rPr>
+          <w:rFonts w:ascii="Courier New" w:hAnsi="Courier New" w:cs="Courier New"/>
+          <w:sz w:val="28"/>
+          <w:szCs w:val="28"/>
+        </w:rPr>
+      </w:pPr>
+      <w:bookmarkStart w:id="0" w:name="_GoBack"/>
+      <w:r>
+        <w:rPr>
+          <w:rFonts w:ascii="Courier New" w:hAnsi="Courier New" w:cs="Courier New"/>
+          <w:sz w:val="28"/>
+          <w:szCs w:val="28"/>
+        </w:rPr>
+        <w:t>Для обеспечения доступа</w:t>
+      </w:r>
+      <w:r>
+        <w:rPr>
+          <w:rFonts w:ascii="Courier New" w:hAnsi="Courier New" w:cs="Courier New"/>
+          <w:sz w:val="28"/>
+          <w:szCs w:val="28"/>
+        </w:rPr>
+        <w:t xml:space="preserve"> в Интернет отдаленных</w:t>
+      </w:r>
+      <w:r>
+        <w:rPr>
+          <w:rFonts w:ascii="Courier New" w:hAnsi="Courier New" w:cs="Courier New"/>
+          <w:sz w:val="28"/>
+          <w:szCs w:val="28"/>
+        </w:rPr>
+        <w:t xml:space="preserve"> точ</w:t>
+      </w:r>
+      <w:r>
+        <w:rPr>
+          <w:rFonts w:ascii="Courier New" w:hAnsi="Courier New" w:cs="Courier New"/>
+          <w:sz w:val="28"/>
+          <w:szCs w:val="28"/>
+        </w:rPr>
+        <w:t>ек</w:t>
+      </w:r>
+      <w:r>
+        <w:rPr>
+          <w:rFonts w:ascii="Courier New" w:hAnsi="Courier New" w:cs="Courier New"/>
+          <w:sz w:val="28"/>
+          <w:szCs w:val="28"/>
+        </w:rPr>
+        <w:t xml:space="preserve"> Артека используется </w:t>
+      </w:r>
+      <w:r>
+        <w:rPr>
+          <w:rFonts w:ascii="Courier New" w:hAnsi="Courier New" w:cs="Courier New"/>
+          <w:sz w:val="28"/>
+          <w:szCs w:val="28"/>
+        </w:rPr>
+        <w:t>оборудование радиорелейной связи</w:t>
+      </w:r>
+      <w:r>
+        <w:rPr>
+          <w:rFonts w:ascii="Courier New" w:hAnsi="Courier New" w:cs="Courier New"/>
+          <w:sz w:val="28"/>
+          <w:szCs w:val="28"/>
+        </w:rPr>
+        <w:t xml:space="preserve"> </w:t>
+      </w:r>
+      <w:r>
+        <w:rPr>
+          <w:rFonts w:ascii="Courier New" w:hAnsi="Courier New" w:cs="Courier New"/>
+          <w:sz w:val="28"/>
+          <w:szCs w:val="28"/>
+          <w:lang w:val="en-US"/>
+        </w:rPr>
+        <w:t>Ubiquiti</w:t>
+      </w:r>
+      <w:r>
+        <w:rPr>
+          <w:rFonts w:ascii="Courier New" w:hAnsi="Courier New" w:cs="Courier New"/>
+          <w:sz w:val="28"/>
+          <w:szCs w:val="28"/>
+        </w:rPr>
+        <w:t xml:space="preserve"> </w:t>
+      </w:r>
+      <w:proofErr w:type="spellStart"/>
+      <w:r>
+        <w:rPr>
+          <w:rFonts w:ascii="Courier New" w:hAnsi="Courier New" w:cs="Courier New"/>
+          <w:sz w:val="28"/>
+          <w:szCs w:val="28"/>
+          <w:lang w:val="en-US"/>
+        </w:rPr>
+        <w:t>AirFiber</w:t>
+      </w:r>
+      <w:proofErr w:type="spellEnd"/>
+      <w:r>
+        <w:rPr>
+          <w:rFonts w:ascii="Courier New" w:hAnsi="Courier New" w:cs="Courier New"/>
+          <w:sz w:val="28"/>
+          <w:szCs w:val="28"/>
+        </w:rPr>
+        <w:t>.</w:t>
+      </w:r>
+    </w:p>
+    <w:p>
+      <w:pPr>
+        <w:jc w:val="both"/>
+        <w:rPr>
+          <w:rFonts w:ascii="Courier New" w:hAnsi="Courier New" w:cs="Courier New"/>
+          <w:sz w:val="28"/>
+          <w:szCs w:val="28"/>
+        </w:rPr>
+      </w:pPr>
       <w:r>
         <w:rPr>
           <w:noProof/>
           <w:lang w:eastAsia="ru-RU"/>
         </w:rPr>
         <w:drawing>
-          <wp:inline distT="0" distB="0" distL="0" distR="0">
-            <wp:extent cx="4762500" cy="4762500"/>
+          <wp:inline distT="0" distB="0" distL="0" distR="0" wp14:anchorId="076A5961" wp14:editId="15F3A2BA">
+            <wp:extent cx="2724150" cy="2724150"/>
             <wp:effectExtent l="0" t="0" r="0" b="0"/>
             <wp:docPr id="1" name="Рисунок 1" descr="ÐÐ°ÑÑÐ¸Ð½ÐºÐ¸ Ð¿Ð¾ Ð·Ð°Ð¿ÑÐ¾ÑÑ airfiber google"/>
             <wp:cNvGraphicFramePr>
@@ -46,9 +159,9 @@
                     </a:stretch>
                   </pic:blipFill>
                   <pic:spPr bwMode="auto">
-                    <a:xfrm>
+                    <a:xfrm flipH="1">
                       <a:off x="0" y="0"/>
-                      <a:ext cx="4762500" cy="4762500"/>
+                      <a:ext cx="2724150" cy="2724150"/>
                     </a:xfrm>
                     <a:prstGeom prst="rect">
                       <a:avLst/>
@@ -63,110 +176,6 @@
             </a:graphic>
           </wp:inline>
         </w:drawing>
-      </w:r>
-    </w:p>
-    <w:p>
-      <w:pPr>
-        <w:jc w:val="both"/>
-        <w:rPr>
-          <w:rFonts w:ascii="Courier New" w:hAnsi="Courier New" w:cs="Courier New"/>
-          <w:sz w:val="28"/>
-          <w:szCs w:val="28"/>
-        </w:rPr>
-      </w:pPr>
-      <w:r>
-        <w:rPr>
-          <w:rFonts w:ascii="Courier New" w:hAnsi="Courier New" w:cs="Courier New"/>
-          <w:sz w:val="28"/>
-          <w:szCs w:val="28"/>
-        </w:rPr>
-        <w:t>Для обеспечения доступа</w:t>
-      </w:r>
-      <w:r>
-        <w:rPr>
-          <w:rFonts w:ascii="Courier New" w:hAnsi="Courier New" w:cs="Courier New"/>
-          <w:sz w:val="28"/>
-          <w:szCs w:val="28"/>
-        </w:rPr>
-        <w:t xml:space="preserve"> в Интернет отдаленных</w:t>
-      </w:r>
-      <w:r>
-        <w:rPr>
-          <w:rFonts w:ascii="Courier New" w:hAnsi="Courier New" w:cs="Courier New"/>
-          <w:sz w:val="28"/>
-          <w:szCs w:val="28"/>
-        </w:rPr>
-        <w:t xml:space="preserve"> точ</w:t>
-      </w:r>
-      <w:r>
-        <w:rPr>
-          <w:rFonts w:ascii="Courier New" w:hAnsi="Courier New" w:cs="Courier New"/>
-          <w:sz w:val="28"/>
-          <w:szCs w:val="28"/>
-        </w:rPr>
-        <w:t>ек</w:t>
-      </w:r>
-      <w:r>
-        <w:rPr>
-          <w:rFonts w:ascii="Courier New" w:hAnsi="Courier New" w:cs="Courier New"/>
-          <w:sz w:val="28"/>
-          <w:szCs w:val="28"/>
-        </w:rPr>
-        <w:t xml:space="preserve"> Артека используется технология </w:t>
-      </w:r>
-      <w:r>
-        <w:rPr>
-          <w:rFonts w:ascii="Courier New" w:hAnsi="Courier New" w:cs="Courier New"/>
-          <w:sz w:val="28"/>
-          <w:szCs w:val="28"/>
-          <w:lang w:val="en-US"/>
-        </w:rPr>
-        <w:t>Ubiquiti</w:t>
-      </w:r>
-      <w:r>
-        <w:rPr>
-          <w:rFonts w:ascii="Courier New" w:hAnsi="Courier New" w:cs="Courier New"/>
-          <w:sz w:val="28"/>
-          <w:szCs w:val="28"/>
-        </w:rPr>
-        <w:t xml:space="preserve"> </w:t>
-      </w:r>
-      <w:proofErr w:type="spellStart"/>
-      <w:proofErr w:type="gramStart"/>
-      <w:r>
-        <w:rPr>
-          <w:rFonts w:ascii="Courier New" w:hAnsi="Courier New" w:cs="Courier New"/>
-          <w:sz w:val="28"/>
-          <w:szCs w:val="28"/>
-          <w:lang w:val="en-US"/>
-        </w:rPr>
-        <w:t>AirFiber</w:t>
-      </w:r>
-      <w:proofErr w:type="spellEnd"/>
-      <w:r>
-        <w:rPr>
-          <w:rFonts w:ascii="Courier New" w:hAnsi="Courier New" w:cs="Courier New"/>
-          <w:sz w:val="28"/>
-          <w:szCs w:val="28"/>
-        </w:rPr>
-        <w:t>(</w:t>
-      </w:r>
-      <w:proofErr w:type="gramEnd"/>
-      <w:r>
-        <w:rPr>
-          <w:rFonts w:ascii="Courier New" w:hAnsi="Courier New" w:cs="Courier New"/>
-          <w:sz w:val="28"/>
-          <w:szCs w:val="28"/>
-        </w:rPr>
-        <w:t>воздушное оптоволокно)</w:t>
-      </w:r>
-      <w:r>
-        <w:rPr>
-          <w:rFonts w:ascii="Courier New" w:hAnsi="Courier New" w:cs="Courier New"/>
-          <w:sz w:val="28"/>
-          <w:szCs w:val="28"/>
-        </w:rPr>
-        <w:t>.</w:t>
       </w:r>
     </w:p>
     <w:p>
@@ -272,7 +281,6 @@
           <w:sz w:val="28"/>
           <w:szCs w:val="28"/>
         </w:rPr>
-        <w:lastRenderedPageBreak/>
         <w:t>Тако</w:t>
       </w:r>
       <w:r>
@@ -283,8 +291,6 @@
         </w:rPr>
         <w:t>й канал связи обладает скоростью</w:t>
       </w:r>
-      <w:bookmarkStart w:id="0" w:name="_GoBack"/>
-      <w:bookmarkEnd w:id="0"/>
       <w:r>
         <w:rPr>
           <w:rFonts w:ascii="Courier New" w:hAnsi="Courier New" w:cs="Courier New"/>
@@ -333,6 +339,7 @@
           <w:sz w:val="28"/>
           <w:szCs w:val="28"/>
         </w:rPr>
+        <w:lastRenderedPageBreak/>
         <w:pict>
           <v:shapetype id="_x0000_t75" coordsize="21600,21600" o:spt="75" o:preferrelative="t" path="m@4@5l@4@11@9@11@9@5xe" filled="f" stroked="f">
             <v:stroke joinstyle="miter"/>
@@ -353,7 +360,7 @@
             <v:path o:extrusionok="f" gradientshapeok="t" o:connecttype="rect"/>
             <o:lock v:ext="edit" aspectratio="t"/>
           </v:shapetype>
-          <v:shape id="_x0000_i1025" type="#_x0000_t75" style="width:466.45pt;height:228.35pt">
+          <v:shape id="_x0000_i1025" type="#_x0000_t75" style="width:466.5pt;height:228pt">
             <v:imagedata r:id="rId6" o:title="Airfiber"/>
           </v:shape>
         </w:pict>
@@ -411,6 +418,7 @@
         <w:t>. Помимо настройки этот интерфейс позволяет наглядно видеть текущую скорость передачи, силу сигнала, расстояние между двумя устройствами, а также ширину канала.</w:t>
       </w:r>
     </w:p>
+    <w:bookmarkEnd w:id="0"/>
     <w:p>
       <w:pPr>
         <w:rPr>

</xml_diff>